<commit_message>
Complete update of the original version.
Changes the css layout to flex grid. Improves the structure of the DOM. Communicates the topics in a more professional tone.
</commit_message>
<xml_diff>
--- a/Student Project Submission Form.docx
+++ b/Student Project Submission Form.docx
@@ -269,31 +269,25 @@
         </w:rPr>
         <w:t xml:space="preserve">URL: </w:t>
       </w:r>
-      <w:hyperlink r:id="R7a660b7a4eb84912">
+      <w:hyperlink r:id="Re070eaa8f353482b">
         <w:r>
           <w:rPr>
             <w:rStyle w:val="Hyperlink"/>
-            <w:rFonts w:ascii="Verdana" w:hAnsi="Verdana" w:eastAsia="Verdana" w:cs="Verdana"/>
+            <w:rFonts w:ascii="Segoe UI" w:hAnsi="Segoe UI" w:eastAsia="Segoe UI" w:cs="Segoe UI"/>
+            <w:b w:val="0"/>
+            <w:bCs w:val="0"/>
+            <w:i w:val="0"/>
+            <w:iCs w:val="0"/>
+            <w:caps w:val="0"/>
+            <w:smallCaps w:val="0"/>
             <w:noProof w:val="0"/>
-            <w:sz w:val="20"/>
-            <w:szCs w:val="20"/>
+            <w:sz w:val="22"/>
+            <w:szCs w:val="22"/>
             <w:lang w:val="en-US"/>
           </w:rPr>
-          <w:t>Florida State (byethost7.com)</w:t>
+          <w:t>http://www.dealer03.byethost7.com</w:t>
         </w:r>
       </w:hyperlink>
-    </w:p>
-    <w:p>
-      <w:pPr>
-        <w:spacing w:after="0" w:line="240" w:lineRule="auto"/>
-        <w:rPr>
-          <w:rFonts w:ascii="Verdana" w:hAnsi="Verdana" w:cs="Arial"/>
-          <w:b/>
-          <w:bCs/>
-          <w:sz w:val="20"/>
-          <w:szCs w:val="20"/>
-        </w:rPr>
-      </w:pPr>
     </w:p>
     <w:p>
       <w:pPr>

</xml_diff>